<commit_message>
Update Red Black Tree - Rotation.docx
</commit_message>
<xml_diff>
--- a/Red Black Tree - Rotation.docx
+++ b/Red Black Tree - Rotation.docx
@@ -303,10 +303,7 @@
                               <w:jc w:val="center"/>
                             </w:pPr>
                             <w:r>
-                              <w:t xml:space="preserve">Right </w:t>
-                            </w:r>
-                            <w:r>
-                              <w:t xml:space="preserve"> Rotation</w:t>
+                              <w:t>Right  Rotation</w:t>
                             </w:r>
                           </w:p>
                         </w:txbxContent>
@@ -343,10 +340,7 @@
                         <w:jc w:val="center"/>
                       </w:pPr>
                       <w:r>
-                        <w:t xml:space="preserve">Right </w:t>
-                      </w:r>
-                      <w:r>
-                        <w:t xml:space="preserve"> Rotation</w:t>
+                        <w:t>Right  Rotation</w:t>
                       </w:r>
                     </w:p>
                   </w:txbxContent>
@@ -1264,7 +1258,156 @@
         <w:t>}</w:t>
       </w:r>
     </w:p>
-    <w:p/>
+    <w:p>
+      <w:pPr>
+        <w:rPr>
+          <w:i/>
+          <w:iCs/>
+          <w:highlight w:val="cyan"/>
+        </w:rPr>
+      </w:pPr>
+      <w:r>
+        <w:rPr>
+          <w:rFonts w:hint="eastAsia"/>
+          <w:i/>
+          <w:iCs/>
+          <w:highlight w:val="cyan"/>
+        </w:rPr>
+        <w:t>Example:</w:t>
+      </w:r>
+    </w:p>
+    <w:p>
+      <w:pPr>
+        <w:rPr>
+          <w:rFonts w:hint="eastAsia"/>
+        </w:rPr>
+      </w:pPr>
+      <w:r>
+        <w:t>Left_Rotation(T, x)</w:t>
+      </w:r>
+      <w:r>
+        <w:t>:</w:t>
+      </w:r>
+    </w:p>
+    <w:p>
+      <w:pPr>
+        <w:jc w:val="center"/>
+      </w:pPr>
+      <w:r>
+        <w:rPr>
+          <w:noProof/>
+        </w:rPr>
+        <w:drawing>
+          <wp:inline distT="0" distB="0" distL="0" distR="0" wp14:anchorId="76273BEB" wp14:editId="3BEF12C8">
+            <wp:extent cx="2998485" cy="2968052"/>
+            <wp:effectExtent l="0" t="0" r="0" b="3810"/>
+            <wp:docPr id="9" name="Picture 9" descr="A close up of a clock&#10;&#10;Description automatically generated"/>
+            <wp:cNvGraphicFramePr>
+              <a:graphicFrameLocks xmlns:a="http://schemas.openxmlformats.org/drawingml/2006/main" noChangeAspect="1"/>
+            </wp:cNvGraphicFramePr>
+            <a:graphic xmlns:a="http://schemas.openxmlformats.org/drawingml/2006/main">
+              <a:graphicData uri="http://schemas.openxmlformats.org/drawingml/2006/picture">
+                <pic:pic xmlns:pic="http://schemas.openxmlformats.org/drawingml/2006/picture">
+                  <pic:nvPicPr>
+                    <pic:cNvPr id="9" name="Picture 9" descr="A close up of a clock&#10;&#10;Description automatically generated"/>
+                    <pic:cNvPicPr/>
+                  </pic:nvPicPr>
+                  <pic:blipFill>
+                    <a:blip r:embed="rId8" cstate="print">
+                      <a:extLst>
+                        <a:ext uri="{28A0092B-C50C-407E-A947-70E740481C1C}">
+                          <a14:useLocalDpi xmlns:a14="http://schemas.microsoft.com/office/drawing/2010/main" val="0"/>
+                        </a:ext>
+                      </a:extLst>
+                    </a:blip>
+                    <a:stretch>
+                      <a:fillRect/>
+                    </a:stretch>
+                  </pic:blipFill>
+                  <pic:spPr>
+                    <a:xfrm>
+                      <a:off x="0" y="0"/>
+                      <a:ext cx="3029703" cy="2998954"/>
+                    </a:xfrm>
+                    <a:prstGeom prst="rect">
+                      <a:avLst/>
+                    </a:prstGeom>
+                  </pic:spPr>
+                </pic:pic>
+              </a:graphicData>
+            </a:graphic>
+          </wp:inline>
+        </w:drawing>
+      </w:r>
+    </w:p>
+    <w:p>
+      <w:pPr>
+        <w:rPr>
+          <w:i/>
+          <w:iCs/>
+          <w:highlight w:val="cyan"/>
+        </w:rPr>
+      </w:pPr>
+      <w:r>
+        <w:rPr>
+          <w:i/>
+          <w:iCs/>
+          <w:highlight w:val="cyan"/>
+        </w:rPr>
+        <w:t>Result:</w:t>
+      </w:r>
+    </w:p>
+    <w:p>
+      <w:pPr>
+        <w:jc w:val="center"/>
+      </w:pPr>
+      <w:r>
+        <w:rPr>
+          <w:noProof/>
+        </w:rPr>
+        <w:drawing>
+          <wp:inline distT="0" distB="0" distL="0" distR="0" wp14:anchorId="6E32184A" wp14:editId="6E0C2DA0">
+            <wp:extent cx="3350260" cy="2645129"/>
+            <wp:effectExtent l="0" t="0" r="2540" b="0"/>
+            <wp:docPr id="11" name="Picture 11" descr="A picture containing sitting, looking, holding, clock&#10;&#10;Description automatically generated"/>
+            <wp:cNvGraphicFramePr>
+              <a:graphicFrameLocks xmlns:a="http://schemas.openxmlformats.org/drawingml/2006/main" noChangeAspect="1"/>
+            </wp:cNvGraphicFramePr>
+            <a:graphic xmlns:a="http://schemas.openxmlformats.org/drawingml/2006/main">
+              <a:graphicData uri="http://schemas.openxmlformats.org/drawingml/2006/picture">
+                <pic:pic xmlns:pic="http://schemas.openxmlformats.org/drawingml/2006/picture">
+                  <pic:nvPicPr>
+                    <pic:cNvPr id="11" name="Picture 11" descr="A picture containing sitting, looking, holding, clock&#10;&#10;Description automatically generated"/>
+                    <pic:cNvPicPr/>
+                  </pic:nvPicPr>
+                  <pic:blipFill>
+                    <a:blip r:embed="rId9" cstate="print">
+                      <a:extLst>
+                        <a:ext uri="{28A0092B-C50C-407E-A947-70E740481C1C}">
+                          <a14:useLocalDpi xmlns:a14="http://schemas.microsoft.com/office/drawing/2010/main" val="0"/>
+                        </a:ext>
+                      </a:extLst>
+                    </a:blip>
+                    <a:stretch>
+                      <a:fillRect/>
+                    </a:stretch>
+                  </pic:blipFill>
+                  <pic:spPr>
+                    <a:xfrm>
+                      <a:off x="0" y="0"/>
+                      <a:ext cx="3398287" cy="2683048"/>
+                    </a:xfrm>
+                    <a:prstGeom prst="rect">
+                      <a:avLst/>
+                    </a:prstGeom>
+                  </pic:spPr>
+                </pic:pic>
+              </a:graphicData>
+            </a:graphic>
+          </wp:inline>
+        </w:drawing>
+      </w:r>
+    </w:p>
     <w:sectPr>
       <w:pgSz w:w="12240" w:h="15840"/>
       <w:pgMar w:top="1440" w:right="1440" w:bottom="1440" w:left="1440" w:header="708" w:footer="708" w:gutter="0"/>

</xml_diff>